<commit_message>
add option for working together
</commit_message>
<xml_diff>
--- a/logistics/syllabus.docx
+++ b/logistics/syllabus.docx
@@ -2228,6 +2228,41 @@
       <w:pPr>
         <w:pStyle w:val="ListParagraph"/>
         <w:numPr>
+          <w:ilvl w:val="1"/>
+          <w:numId w:val="8"/>
+        </w:numPr>
+        <w:spacing w:line="240" w:lineRule="auto"/>
+        <w:rPr>
+          <w:rStyle w:val="PageNumber"/>
+          <w:color w:val="262626" w:themeColor="text1" w:themeTint="D9"/>
+        </w:rPr>
+      </w:pPr>
+      <w:r>
+        <w:rPr>
+          <w:rStyle w:val="PageNumber"/>
+          <w:color w:val="262626" w:themeColor="text1" w:themeTint="D9"/>
+        </w:rPr>
+        <w:t xml:space="preserve">It is possible to work together with another student on a series of related reports – e.g., if you think your </w:t>
+      </w:r>
+      <w:r>
+        <w:rPr>
+          <w:rStyle w:val="PageNumber"/>
+          <w:color w:val="262626" w:themeColor="text1" w:themeTint="D9"/>
+        </w:rPr>
+        <w:t xml:space="preserve">joint </w:t>
+      </w:r>
+      <w:r>
+        <w:rPr>
+          <w:rStyle w:val="PageNumber"/>
+          <w:color w:val="262626" w:themeColor="text1" w:themeTint="D9"/>
+        </w:rPr>
+        <w:t>analyses could be submitted to a workshop in the future. Please contact the instructor if you would like to pursue this option.</w:t>
+      </w:r>
+    </w:p>
+    <w:p>
+      <w:pPr>
+        <w:pStyle w:val="ListParagraph"/>
+        <w:numPr>
           <w:ilvl w:val="0"/>
           <w:numId w:val="8"/>
         </w:numPr>
@@ -2529,6 +2564,7 @@
           <w:sz w:val="22"/>
           <w:szCs w:val="22"/>
         </w:rPr>
+        <w:lastRenderedPageBreak/>
         <w:t>Privacy of Student Records &amp; the Use of Audio Recorded Lectures Statement</w:t>
       </w:r>
     </w:p>
@@ -2615,7 +2651,6 @@
           <w:sz w:val="22"/>
           <w:szCs w:val="22"/>
         </w:rPr>
-        <w:lastRenderedPageBreak/>
         <w:t>Lecture materials and recordings for this course are protected intellectual property at UW-Madison. Students in this course may use the materials and recordings for their personal use related to participation in this class. Students may also take notes solely for their personal use. If a lecture is not already recorded, you are not authorized to record my lectures without my permission unless you are considered by the university to be a qualified student with a disability requiring accommodation. [Regent Policy Document 4-1] Students may not copy or have lecture materials and recordings outside of class, including posting on internet sites or selling to commercial entities. Students are also prohibited from providing or selling their personal notes to anyone else or being paid for taking notes by any person or commercial firm without the instructor</w:t>
       </w:r>
       <w:r>
@@ -3046,29 +3081,7 @@
           <w:sz w:val="22"/>
           <w:szCs w:val="22"/>
         </w:rPr>
-        <w:t xml:space="preserve">The University of Wisconsin-Madison supports the right of all enrolled students to a full and equal educational opportunity. The Americans with Disabilities Act (ADA), Wisconsin State Statute (36.12), and UW-Madison policy (Faculty Document 1071) require that students with disabilities be reasonably accommodated in instruction and campus life. Reasonable accommodations for students with disabilities is a shared faculty and student responsibility. Students are expected to inform faculty [me] of their need for instructional accommodations by the end of the third week of the semester, or as soon as possible after a disability has been incurred or recognized. </w:t>
-      </w:r>
-      <w:proofErr w:type="gramStart"/>
-      <w:r>
-        <w:rPr>
-          <w:rStyle w:val="Aucun"/>
-          <w:rFonts w:ascii="Arial" w:hAnsi="Arial" w:cs="Arial"/>
-          <w:color w:val="262626" w:themeColor="text1" w:themeTint="D9"/>
-          <w:sz w:val="22"/>
-          <w:szCs w:val="22"/>
-        </w:rPr>
-        <w:t>Faculty [I],</w:t>
-      </w:r>
-      <w:proofErr w:type="gramEnd"/>
-      <w:r>
-        <w:rPr>
-          <w:rStyle w:val="Aucun"/>
-          <w:rFonts w:ascii="Arial" w:hAnsi="Arial" w:cs="Arial"/>
-          <w:color w:val="262626" w:themeColor="text1" w:themeTint="D9"/>
-          <w:sz w:val="22"/>
-          <w:szCs w:val="22"/>
-        </w:rPr>
-        <w:t xml:space="preserve"> will work either directly with the student [you] or in coordination with the McBurney Center to identify and provide reasonable instructional accommodations. Disability information, including instructional accommodations as part of a student's educational record, is confidential and protected under FERPA. (See: </w:t>
+        <w:t xml:space="preserve">The University of Wisconsin-Madison supports the right of all enrolled students to a full and equal educational opportunity. The Americans with Disabilities Act (ADA), Wisconsin State Statute (36.12), and UW-Madison policy (Faculty Document 1071) require that students with disabilities be reasonably accommodated in instruction and campus life. Reasonable accommodations for students with disabilities is a shared faculty and student responsibility. Students are expected to inform faculty [me] of their need for instructional accommodations by the end of the third week of the semester, or as soon as possible after a disability has been incurred or recognized. Faculty [I], will work either directly with the student [you] or in coordination with the McBurney Center to identify and provide reasonable instructional accommodations. Disability information, including instructional accommodations as part of a student's educational record, is confidential and protected under FERPA. (See: </w:t>
       </w:r>
       <w:hyperlink r:id="rId18" w:history="1">
         <w:r>
@@ -3256,12 +3269,6 @@
         <w:gridCol w:w="4920"/>
       </w:tblGrid>
       <w:tr>
-        <w:tblPrEx>
-          <w:tblCellMar>
-            <w:top w:w="0" w:type="dxa"/>
-            <w:bottom w:w="0" w:type="dxa"/>
-          </w:tblCellMar>
-        </w:tblPrEx>
         <w:tc>
           <w:tcPr>
             <w:tcW w:w="2430" w:type="dxa"/>
@@ -3380,12 +3387,6 @@
         </w:tc>
       </w:tr>
       <w:tr>
-        <w:tblPrEx>
-          <w:tblCellMar>
-            <w:top w:w="0" w:type="dxa"/>
-            <w:bottom w:w="0" w:type="dxa"/>
-          </w:tblCellMar>
-        </w:tblPrEx>
         <w:tc>
           <w:tcPr>
             <w:tcW w:w="2430" w:type="dxa"/>
@@ -3572,12 +3573,6 @@
         </w:tc>
       </w:tr>
       <w:tr>
-        <w:tblPrEx>
-          <w:tblCellMar>
-            <w:top w:w="0" w:type="dxa"/>
-            <w:bottom w:w="0" w:type="dxa"/>
-          </w:tblCellMar>
-        </w:tblPrEx>
         <w:tc>
           <w:tcPr>
             <w:tcW w:w="2430" w:type="dxa"/>
@@ -3696,27 +3691,7 @@
                   <w:sz w:val="14"/>
                   <w:szCs w:val="14"/>
                 </w:rPr>
-                <w:t xml:space="preserve">Deep Inside Convolutional Networks: </w:t>
-              </w:r>
-              <w:proofErr w:type="spellStart"/>
-              <w:r>
-                <w:rPr>
-                  <w:rStyle w:val="Link"/>
-                  <w:rFonts w:ascii="Arial" w:hAnsi="Arial" w:cs="Arial"/>
-                  <w:sz w:val="14"/>
-                  <w:szCs w:val="14"/>
-                </w:rPr>
-                <w:t>Visualising</w:t>
-              </w:r>
-              <w:proofErr w:type="spellEnd"/>
-              <w:r>
-                <w:rPr>
-                  <w:rStyle w:val="Link"/>
-                  <w:rFonts w:ascii="Arial" w:hAnsi="Arial" w:cs="Arial"/>
-                  <w:sz w:val="14"/>
-                  <w:szCs w:val="14"/>
-                </w:rPr>
-                <w:t xml:space="preserve"> Image Classification Models and Saliency Maps</w:t>
+                <w:t>Deep Inside Convolutional Networks: Visualising Image Classification Models and Saliency Maps</w:t>
               </w:r>
             </w:hyperlink>
           </w:p>
@@ -3807,12 +3782,6 @@
         </w:tc>
       </w:tr>
       <w:tr>
-        <w:tblPrEx>
-          <w:tblCellMar>
-            <w:top w:w="0" w:type="dxa"/>
-            <w:bottom w:w="0" w:type="dxa"/>
-          </w:tblCellMar>
-        </w:tblPrEx>
         <w:tc>
           <w:tcPr>
             <w:tcW w:w="2430" w:type="dxa"/>
@@ -4022,12 +3991,6 @@
         </w:tc>
       </w:tr>
       <w:tr>
-        <w:tblPrEx>
-          <w:tblCellMar>
-            <w:top w:w="0" w:type="dxa"/>
-            <w:bottom w:w="0" w:type="dxa"/>
-          </w:tblCellMar>
-        </w:tblPrEx>
         <w:tc>
           <w:tcPr>
             <w:tcW w:w="2430" w:type="dxa"/>
@@ -4219,12 +4182,6 @@
         </w:tc>
       </w:tr>
       <w:tr>
-        <w:tblPrEx>
-          <w:tblCellMar>
-            <w:top w:w="0" w:type="dxa"/>
-            <w:bottom w:w="0" w:type="dxa"/>
-          </w:tblCellMar>
-        </w:tblPrEx>
         <w:tc>
           <w:tcPr>
             <w:tcW w:w="2430" w:type="dxa"/>
@@ -4411,12 +4368,6 @@
         </w:tc>
       </w:tr>
       <w:tr>
-        <w:tblPrEx>
-          <w:tblCellMar>
-            <w:top w:w="0" w:type="dxa"/>
-            <w:bottom w:w="0" w:type="dxa"/>
-          </w:tblCellMar>
-        </w:tblPrEx>
         <w:tc>
           <w:tcPr>
             <w:tcW w:w="2430" w:type="dxa"/>
@@ -4591,27 +4542,7 @@
                   <w:sz w:val="14"/>
                   <w:szCs w:val="14"/>
                 </w:rPr>
-                <w:t xml:space="preserve">Efficient nonparametric statistical inference on population </w:t>
-              </w:r>
-              <w:proofErr w:type="gramStart"/>
-              <w:r>
-                <w:rPr>
-                  <w:rStyle w:val="Link"/>
-                  <w:rFonts w:ascii="Arial" w:hAnsi="Arial" w:cs="Arial"/>
-                  <w:sz w:val="14"/>
-                  <w:szCs w:val="14"/>
-                </w:rPr>
-                <w:t>feature</w:t>
-              </w:r>
-              <w:proofErr w:type="gramEnd"/>
-              <w:r>
-                <w:rPr>
-                  <w:rStyle w:val="Link"/>
-                  <w:rFonts w:ascii="Arial" w:hAnsi="Arial" w:cs="Arial"/>
-                  <w:sz w:val="14"/>
-                  <w:szCs w:val="14"/>
-                </w:rPr>
-                <w:t xml:space="preserve"> importance</w:t>
+                <w:t>Efficient nonparametric statistical inference on population feature importance</w:t>
               </w:r>
             </w:hyperlink>
           </w:p>
@@ -4646,12 +4577,6 @@
         </w:tc>
       </w:tr>
       <w:tr>
-        <w:tblPrEx>
-          <w:tblCellMar>
-            <w:top w:w="0" w:type="dxa"/>
-            <w:bottom w:w="0" w:type="dxa"/>
-          </w:tblCellMar>
-        </w:tblPrEx>
         <w:tc>
           <w:tcPr>
             <w:tcW w:w="2430" w:type="dxa"/>
@@ -4861,12 +4786,6 @@
         </w:tc>
       </w:tr>
       <w:tr>
-        <w:tblPrEx>
-          <w:tblCellMar>
-            <w:top w:w="0" w:type="dxa"/>
-            <w:bottom w:w="0" w:type="dxa"/>
-          </w:tblCellMar>
-        </w:tblPrEx>
         <w:tc>
           <w:tcPr>
             <w:tcW w:w="2430" w:type="dxa"/>
@@ -5048,12 +4967,6 @@
         </w:tc>
       </w:tr>
       <w:tr>
-        <w:tblPrEx>
-          <w:tblCellMar>
-            <w:top w:w="0" w:type="dxa"/>
-            <w:bottom w:w="0" w:type="dxa"/>
-          </w:tblCellMar>
-        </w:tblPrEx>
         <w:tc>
           <w:tcPr>
             <w:tcW w:w="2430" w:type="dxa"/>
@@ -5212,12 +5125,6 @@
         </w:tc>
       </w:tr>
       <w:tr>
-        <w:tblPrEx>
-          <w:tblCellMar>
-            <w:top w:w="0" w:type="dxa"/>
-            <w:bottom w:w="0" w:type="dxa"/>
-          </w:tblCellMar>
-        </w:tblPrEx>
         <w:tc>
           <w:tcPr>
             <w:tcW w:w="2430" w:type="dxa"/>
@@ -5409,12 +5316,6 @@
         </w:tc>
       </w:tr>
       <w:tr>
-        <w:tblPrEx>
-          <w:tblCellMar>
-            <w:top w:w="0" w:type="dxa"/>
-            <w:bottom w:w="0" w:type="dxa"/>
-          </w:tblCellMar>
-        </w:tblPrEx>
         <w:tc>
           <w:tcPr>
             <w:tcW w:w="2430" w:type="dxa"/>
@@ -5561,39 +5462,13 @@
                   <w:sz w:val="14"/>
                   <w:szCs w:val="14"/>
                 </w:rPr>
-                <w:t xml:space="preserve">Position: Amazing Things Come </w:t>
-              </w:r>
-              <w:proofErr w:type="gramStart"/>
-              <w:r>
-                <w:rPr>
-                  <w:rStyle w:val="Link"/>
-                  <w:rFonts w:ascii="Arial" w:hAnsi="Arial" w:cs="Arial"/>
-                  <w:sz w:val="14"/>
-                  <w:szCs w:val="14"/>
-                </w:rPr>
-                <w:t>From</w:t>
-              </w:r>
-              <w:proofErr w:type="gramEnd"/>
-              <w:r>
-                <w:rPr>
-                  <w:rStyle w:val="Link"/>
-                  <w:rFonts w:ascii="Arial" w:hAnsi="Arial" w:cs="Arial"/>
-                  <w:sz w:val="14"/>
-                  <w:szCs w:val="14"/>
-                </w:rPr>
-                <w:t xml:space="preserve"> Having Many Good Models</w:t>
+                <w:t>Position: Amazing Things Come From Having Many Good Models</w:t>
               </w:r>
             </w:hyperlink>
           </w:p>
         </w:tc>
       </w:tr>
       <w:tr>
-        <w:tblPrEx>
-          <w:tblCellMar>
-            <w:top w:w="0" w:type="dxa"/>
-            <w:bottom w:w="0" w:type="dxa"/>
-          </w:tblCellMar>
-        </w:tblPrEx>
         <w:tc>
           <w:tcPr>
             <w:tcW w:w="2430" w:type="dxa"/>
@@ -5762,12 +5637,6 @@
         </w:tc>
       </w:tr>
       <w:tr>
-        <w:tblPrEx>
-          <w:tblCellMar>
-            <w:top w:w="0" w:type="dxa"/>
-            <w:bottom w:w="0" w:type="dxa"/>
-          </w:tblCellMar>
-        </w:tblPrEx>
         <w:tc>
           <w:tcPr>
             <w:tcW w:w="2430" w:type="dxa"/>
@@ -5934,84 +5803,21 @@
               </w:rPr>
               <w:t xml:space="preserve">- </w:t>
             </w:r>
-            <w:r>
-              <w:rPr>
-                <w:rFonts w:ascii="Arial" w:hAnsi="Arial" w:cs="Arial"/>
-                <w:sz w:val="14"/>
-                <w:szCs w:val="14"/>
-              </w:rPr>
-              <w:fldChar w:fldCharType="begin"/>
-            </w:r>
-            <w:r>
-              <w:rPr>
-                <w:rFonts w:ascii="Arial" w:hAnsi="Arial" w:cs="Arial"/>
-                <w:sz w:val="14"/>
-                <w:szCs w:val="14"/>
-              </w:rPr>
-              <w:instrText>HYPERLINK "https://arxiv.org/abs/2402.03616" \h</w:instrText>
-            </w:r>
-            <w:r>
-              <w:rPr>
-                <w:rFonts w:ascii="Arial" w:hAnsi="Arial" w:cs="Arial"/>
-                <w:sz w:val="14"/>
-                <w:szCs w:val="14"/>
-              </w:rPr>
-            </w:r>
-            <w:r>
-              <w:rPr>
-                <w:rFonts w:ascii="Arial" w:hAnsi="Arial" w:cs="Arial"/>
-                <w:sz w:val="14"/>
-                <w:szCs w:val="14"/>
-              </w:rPr>
-              <w:fldChar w:fldCharType="separate"/>
-            </w:r>
-            <w:r>
-              <w:rPr>
-                <w:rStyle w:val="Link"/>
-                <w:rFonts w:ascii="Arial" w:hAnsi="Arial" w:cs="Arial"/>
-                <w:sz w:val="14"/>
-                <w:szCs w:val="14"/>
-              </w:rPr>
-              <w:t xml:space="preserve">Scaling </w:t>
-            </w:r>
-            <w:proofErr w:type="spellStart"/>
-            <w:r>
-              <w:rPr>
-                <w:rStyle w:val="Link"/>
-                <w:rFonts w:ascii="Arial" w:hAnsi="Arial" w:cs="Arial"/>
-                <w:sz w:val="14"/>
-                <w:szCs w:val="14"/>
-              </w:rPr>
-              <w:t>Monosemanticity</w:t>
-            </w:r>
-            <w:proofErr w:type="spellEnd"/>
-            <w:r>
-              <w:rPr>
-                <w:rStyle w:val="Link"/>
-                <w:rFonts w:ascii="Arial" w:hAnsi="Arial" w:cs="Arial"/>
-                <w:sz w:val="14"/>
-                <w:szCs w:val="14"/>
-              </w:rPr>
-              <w:t>: Extracting Interpretable Features from Claude 3 Sonnet</w:t>
-            </w:r>
-            <w:r>
-              <w:rPr>
-                <w:rFonts w:ascii="Arial" w:hAnsi="Arial" w:cs="Arial"/>
-                <w:sz w:val="14"/>
-                <w:szCs w:val="14"/>
-              </w:rPr>
-              <w:fldChar w:fldCharType="end"/>
-            </w:r>
+            <w:hyperlink r:id="rId62">
+              <w:r>
+                <w:rPr>
+                  <w:rStyle w:val="Link"/>
+                  <w:rFonts w:ascii="Arial" w:hAnsi="Arial" w:cs="Arial"/>
+                  <w:sz w:val="14"/>
+                  <w:szCs w:val="14"/>
+                </w:rPr>
+                <w:t>Scaling Monosemanticity: Extracting Interpretable Features from Claude 3 Sonnet</w:t>
+              </w:r>
+            </w:hyperlink>
           </w:p>
         </w:tc>
       </w:tr>
       <w:tr>
-        <w:tblPrEx>
-          <w:tblCellMar>
-            <w:top w:w="0" w:type="dxa"/>
-            <w:bottom w:w="0" w:type="dxa"/>
-          </w:tblCellMar>
-        </w:tblPrEx>
         <w:tc>
           <w:tcPr>
             <w:tcW w:w="2430" w:type="dxa"/>
@@ -6122,7 +5928,7 @@
               </w:rPr>
               <w:t xml:space="preserve">- </w:t>
             </w:r>
-            <w:hyperlink r:id="rId62">
+            <w:hyperlink r:id="rId63">
               <w:r>
                 <w:rPr>
                   <w:rStyle w:val="Link"/>
@@ -6150,7 +5956,7 @@
               </w:rPr>
               <w:t xml:space="preserve">- </w:t>
             </w:r>
-            <w:hyperlink r:id="rId63">
+            <w:hyperlink r:id="rId64">
               <w:r>
                 <w:rPr>
                   <w:rStyle w:val="Link"/>
@@ -6178,7 +5984,7 @@
               </w:rPr>
               <w:t xml:space="preserve">- </w:t>
             </w:r>
-            <w:hyperlink r:id="rId64">
+            <w:hyperlink r:id="rId65">
               <w:r>
                 <w:rPr>
                   <w:rStyle w:val="Link"/>
@@ -6206,7 +6012,7 @@
               </w:rPr>
               <w:t xml:space="preserve">- </w:t>
             </w:r>
-            <w:hyperlink r:id="rId65">
+            <w:hyperlink r:id="rId66">
               <w:r>
                 <w:rPr>
                   <w:rStyle w:val="Link"/>
@@ -6234,8 +6040,8 @@
       </w:pPr>
     </w:p>
     <w:sectPr>
-      <w:headerReference w:type="default" r:id="rId66"/>
-      <w:footerReference w:type="default" r:id="rId67"/>
+      <w:headerReference w:type="default" r:id="rId67"/>
+      <w:footerReference w:type="default" r:id="rId68"/>
       <w:pgSz w:w="12240" w:h="15840"/>
       <w:pgMar w:top="720" w:right="720" w:bottom="720" w:left="720" w:header="720" w:footer="720" w:gutter="0"/>
       <w:pgNumType w:start="1"/>
@@ -12464,7 +12270,7 @@
   <w:num w:numId="5" w16cid:durableId="623851775">
     <w:abstractNumId w:val="28"/>
     <w:lvlOverride w:ilvl="0">
-      <w:lvl w:ilvl="0" w:tplc="91283890">
+      <w:lvl w:ilvl="0" w:tplc="3E2EEA8C">
         <w:start w:val="1"/>
         <w:numFmt w:val="bullet"/>
         <w:lvlText w:val="·"/>
@@ -12496,7 +12302,7 @@
       </w:lvl>
     </w:lvlOverride>
     <w:lvlOverride w:ilvl="1">
-      <w:lvl w:ilvl="1" w:tplc="45D0B8FA">
+      <w:lvl w:ilvl="1" w:tplc="A08240EC">
         <w:start w:val="1"/>
         <w:numFmt w:val="bullet"/>
         <w:lvlText w:val="o"/>
@@ -12528,7 +12334,7 @@
       </w:lvl>
     </w:lvlOverride>
     <w:lvlOverride w:ilvl="2">
-      <w:lvl w:ilvl="2" w:tplc="F1F4AFF8">
+      <w:lvl w:ilvl="2" w:tplc="2602827A">
         <w:start w:val="1"/>
         <w:numFmt w:val="bullet"/>
         <w:lvlText w:val="▪"/>
@@ -12560,7 +12366,7 @@
       </w:lvl>
     </w:lvlOverride>
     <w:lvlOverride w:ilvl="3">
-      <w:lvl w:ilvl="3" w:tplc="4D24DE34">
+      <w:lvl w:ilvl="3" w:tplc="0CFA4342">
         <w:start w:val="1"/>
         <w:numFmt w:val="bullet"/>
         <w:lvlText w:val="·"/>
@@ -12592,7 +12398,7 @@
       </w:lvl>
     </w:lvlOverride>
     <w:lvlOverride w:ilvl="4">
-      <w:lvl w:ilvl="4" w:tplc="321E0964">
+      <w:lvl w:ilvl="4" w:tplc="CF4C1860">
         <w:start w:val="1"/>
         <w:numFmt w:val="bullet"/>
         <w:lvlText w:val="o"/>
@@ -12624,7 +12430,7 @@
       </w:lvl>
     </w:lvlOverride>
     <w:lvlOverride w:ilvl="5">
-      <w:lvl w:ilvl="5" w:tplc="81C83C0A">
+      <w:lvl w:ilvl="5" w:tplc="79CE3E16">
         <w:start w:val="1"/>
         <w:numFmt w:val="bullet"/>
         <w:lvlText w:val="▪"/>
@@ -12656,7 +12462,7 @@
       </w:lvl>
     </w:lvlOverride>
     <w:lvlOverride w:ilvl="6">
-      <w:lvl w:ilvl="6" w:tplc="B80AD9B0">
+      <w:lvl w:ilvl="6" w:tplc="1C4A83B4">
         <w:start w:val="1"/>
         <w:numFmt w:val="bullet"/>
         <w:lvlText w:val="·"/>
@@ -12688,7 +12494,7 @@
       </w:lvl>
     </w:lvlOverride>
     <w:lvlOverride w:ilvl="7">
-      <w:lvl w:ilvl="7" w:tplc="D5581B12">
+      <w:lvl w:ilvl="7" w:tplc="2A2094BA">
         <w:start w:val="1"/>
         <w:numFmt w:val="bullet"/>
         <w:lvlText w:val="o"/>
@@ -12720,7 +12526,7 @@
       </w:lvl>
     </w:lvlOverride>
     <w:lvlOverride w:ilvl="8">
-      <w:lvl w:ilvl="8" w:tplc="EFA2AC22">
+      <w:lvl w:ilvl="8" w:tplc="50620E7A">
         <w:start w:val="1"/>
         <w:numFmt w:val="bullet"/>
         <w:lvlText w:val="▪"/>
@@ -12755,7 +12561,7 @@
   <w:num w:numId="6" w16cid:durableId="521018331">
     <w:abstractNumId w:val="28"/>
     <w:lvlOverride w:ilvl="0">
-      <w:lvl w:ilvl="0" w:tplc="91283890">
+      <w:lvl w:ilvl="0" w:tplc="3E2EEA8C">
         <w:start w:val="1"/>
         <w:numFmt w:val="bullet"/>
         <w:lvlText w:val="·"/>
@@ -12787,7 +12593,7 @@
       </w:lvl>
     </w:lvlOverride>
     <w:lvlOverride w:ilvl="1">
-      <w:lvl w:ilvl="1" w:tplc="45D0B8FA">
+      <w:lvl w:ilvl="1" w:tplc="A08240EC">
         <w:start w:val="1"/>
         <w:numFmt w:val="bullet"/>
         <w:lvlText w:val="o"/>
@@ -12819,7 +12625,7 @@
       </w:lvl>
     </w:lvlOverride>
     <w:lvlOverride w:ilvl="2">
-      <w:lvl w:ilvl="2" w:tplc="F1F4AFF8">
+      <w:lvl w:ilvl="2" w:tplc="2602827A">
         <w:start w:val="1"/>
         <w:numFmt w:val="bullet"/>
         <w:lvlText w:val="▪"/>
@@ -12851,7 +12657,7 @@
       </w:lvl>
     </w:lvlOverride>
     <w:lvlOverride w:ilvl="3">
-      <w:lvl w:ilvl="3" w:tplc="4D24DE34">
+      <w:lvl w:ilvl="3" w:tplc="0CFA4342">
         <w:start w:val="1"/>
         <w:numFmt w:val="bullet"/>
         <w:lvlText w:val="·"/>
@@ -12883,7 +12689,7 @@
       </w:lvl>
     </w:lvlOverride>
     <w:lvlOverride w:ilvl="4">
-      <w:lvl w:ilvl="4" w:tplc="321E0964">
+      <w:lvl w:ilvl="4" w:tplc="CF4C1860">
         <w:start w:val="1"/>
         <w:numFmt w:val="bullet"/>
         <w:lvlText w:val="o"/>
@@ -12915,7 +12721,7 @@
       </w:lvl>
     </w:lvlOverride>
     <w:lvlOverride w:ilvl="5">
-      <w:lvl w:ilvl="5" w:tplc="81C83C0A">
+      <w:lvl w:ilvl="5" w:tplc="79CE3E16">
         <w:start w:val="1"/>
         <w:numFmt w:val="bullet"/>
         <w:lvlText w:val="▪"/>
@@ -12947,7 +12753,7 @@
       </w:lvl>
     </w:lvlOverride>
     <w:lvlOverride w:ilvl="6">
-      <w:lvl w:ilvl="6" w:tplc="B80AD9B0">
+      <w:lvl w:ilvl="6" w:tplc="1C4A83B4">
         <w:start w:val="1"/>
         <w:numFmt w:val="bullet"/>
         <w:lvlText w:val="·"/>
@@ -12979,7 +12785,7 @@
       </w:lvl>
     </w:lvlOverride>
     <w:lvlOverride w:ilvl="7">
-      <w:lvl w:ilvl="7" w:tplc="D5581B12">
+      <w:lvl w:ilvl="7" w:tplc="2A2094BA">
         <w:start w:val="1"/>
         <w:numFmt w:val="bullet"/>
         <w:lvlText w:val="o"/>
@@ -13011,7 +12817,7 @@
       </w:lvl>
     </w:lvlOverride>
     <w:lvlOverride w:ilvl="8">
-      <w:lvl w:ilvl="8" w:tplc="EFA2AC22">
+      <w:lvl w:ilvl="8" w:tplc="50620E7A">
         <w:start w:val="1"/>
         <w:numFmt w:val="bullet"/>
         <w:lvlText w:val="▪"/>
@@ -14431,6 +14237,7 @@
   <w:style w:type="character" w:default="1" w:styleId="DefaultParagraphFont">
     <w:name w:val="Default Paragraph Font"/>
     <w:uiPriority w:val="1"/>
+    <w:semiHidden/>
     <w:unhideWhenUsed/>
   </w:style>
   <w:style w:type="table" w:default="1" w:styleId="TableNormal">

</xml_diff>